<commit_message>
Agregue las URL de cada archivo java
</commit_message>
<xml_diff>
--- a/PAR2025/Laboratorios/Lab01/1 Plantilla de entrega - Laboratorio Teresa Estigarribia.docx
+++ b/PAR2025/Laboratorios/Lab01/1 Plantilla de entrega - Laboratorio Teresa Estigarribia.docx
@@ -24,9 +24,6 @@
         <w:tab/>
         <w:t xml:space="preserve">     </w:t>
         <w:tab/>
-      </w:r>
-      <w:r>
-        <w:rPr/>
         <w:t>06/03/2025</w:t>
       </w:r>
     </w:p>
@@ -40,9 +37,6 @@
         <w:rPr/>
         <w:t xml:space="preserve">Alumno/a: </w:t>
         <w:tab/>
-      </w:r>
-      <w:r>
-        <w:rPr/>
         <w:t>María Teresa Estigarribia Ortiz</w:t>
       </w:r>
     </w:p>
@@ -58,9 +52,6 @@
         <w:tab/>
         <w:t xml:space="preserve">     </w:t>
         <w:tab/>
-      </w:r>
-      <w:r>
-        <w:rPr/>
         <w:t>3.507.516</w:t>
       </w:r>
     </w:p>
@@ -74,9 +65,6 @@
         <w:rPr/>
         <w:t xml:space="preserve">Correo: </w:t>
         <w:tab/>
-      </w:r>
-      <w:r>
-        <w:rPr/>
         <w:t>tere_esti@fpuna.edu.py</w:t>
       </w:r>
     </w:p>
@@ -245,7 +233,14 @@
           <w:b/>
           <w:bCs/>
         </w:rPr>
-        <w:t>Enlace al repositorio:</w:t>
+        <w:t xml:space="preserve">Enlace al repositorio: </w:t>
+      </w:r>
+      <w:r>
+        <w:rPr>
+          <w:b w:val="false"/>
+          <w:bCs w:val="false"/>
+        </w:rPr>
+        <w:t>PAR2025/Laboratorios/Lab01/TestM01.java</w:t>
       </w:r>
     </w:p>
     <w:p>
@@ -455,7 +450,14 @@
           <w:b/>
           <w:bCs/>
         </w:rPr>
-        <w:t>Enlace al repositorio:</w:t>
+        <w:t xml:space="preserve">Enlace al repositorio: </w:t>
+      </w:r>
+      <w:r>
+        <w:rPr>
+          <w:b w:val="false"/>
+          <w:bCs w:val="false"/>
+        </w:rPr>
+        <w:t>PAR2025/Laboratorios/Lab01/TestM02.java</w:t>
       </w:r>
     </w:p>
     <w:p>
@@ -630,10 +632,6 @@
         </w:rPr>
       </w:pPr>
       <w:r>
-        <w:rPr>
-          <w:b/>
-          <w:bCs/>
-        </w:rPr>
         <w:drawing>
           <wp:anchor behindDoc="0" distT="0" distB="0" distL="0" distR="0" simplePos="0" locked="0" layoutInCell="0" allowOverlap="1" relativeHeight="9">
             <wp:simplePos x="0" y="0"/>
@@ -741,7 +739,14 @@
           <w:b/>
           <w:bCs/>
         </w:rPr>
-        <w:t>Enlace al repositorio:</w:t>
+        <w:t xml:space="preserve">Enlace al repositorio: </w:t>
+      </w:r>
+      <w:r>
+        <w:rPr>
+          <w:b w:val="false"/>
+          <w:bCs w:val="false"/>
+        </w:rPr>
+        <w:t>PAR2025/Laboratorios/Lab01/PeticionMGET.java</w:t>
       </w:r>
     </w:p>
     <w:p>
@@ -900,7 +905,14 @@
           <w:b/>
           <w:bCs/>
         </w:rPr>
-        <w:t>Enlace al repositorio:</w:t>
+        <w:t xml:space="preserve">Enlace al repositorio: </w:t>
+      </w:r>
+      <w:r>
+        <w:rPr>
+          <w:b w:val="false"/>
+          <w:bCs w:val="false"/>
+        </w:rPr>
+        <w:t>PAR2025/Laboratorios/Lab01/EjemploMURL.java</w:t>
       </w:r>
     </w:p>
     <w:p>
@@ -1123,38 +1135,18 @@
       </w:pPr>
       <w:r>
         <w:rPr/>
-        <w:t>El TCPServer.java</w:t>
-      </w:r>
-      <w:r>
-        <w:rPr/>
-        <w:t xml:space="preserve"> un servidor TCP básico que escucha en el puerto 9876. Cuando un cliente se conecta, el servidor lee un mensaje del cliente, lo convierte a mayúsculas y lo envía de vuelta al cliente. </w:t>
-      </w:r>
-    </w:p>
-    <w:p>
-      <w:pPr>
-        <w:pStyle w:val="NoSpacing"/>
-        <w:jc w:val="both"/>
-        <w:rPr/>
-      </w:pPr>
-      <w:r>
-        <w:rPr/>
-        <w:t>E</w:t>
-      </w:r>
-      <w:r>
-        <w:rPr/>
-        <w:t>l</w:t>
-      </w:r>
-      <w:r>
-        <w:rPr/>
-        <w:t xml:space="preserve"> código </w:t>
-      </w:r>
-      <w:r>
-        <w:rPr/>
-        <w:t>TCPClient</w:t>
-      </w:r>
-      <w:r>
-        <w:rPr/>
-        <w:t xml:space="preserve"> es un cliente TCP que se conecta a un servidor en </w:t>
+        <w:t xml:space="preserve">El TCPServer.java un servidor TCP básico que escucha en el puerto 9876. Cuando un cliente se conecta, el servidor lee un mensaje del cliente, lo convierte a mayúsculas y lo envía de vuelta al cliente. </w:t>
+      </w:r>
+    </w:p>
+    <w:p>
+      <w:pPr>
+        <w:pStyle w:val="NoSpacing"/>
+        <w:jc w:val="both"/>
+        <w:rPr/>
+      </w:pPr>
+      <w:r>
+        <w:rPr/>
+        <w:t xml:space="preserve">El código TCPClient es un cliente TCP que se conecta a un servidor en </w:t>
       </w:r>
       <w:r>
         <w:rPr>
@@ -1202,7 +1194,32 @@
           <w:b/>
           <w:bCs/>
         </w:rPr>
-        <w:t>Enlace al repositorio:</w:t>
+        <w:t xml:space="preserve">Enlace al repositorio: </w:t>
+      </w:r>
+      <w:r>
+        <w:rPr>
+          <w:b w:val="false"/>
+          <w:bCs w:val="false"/>
+        </w:rPr>
+        <w:t>PAR2025/Laboratorios/Lab01/TCPServer.java</w:t>
+      </w:r>
+    </w:p>
+    <w:p>
+      <w:pPr>
+        <w:pStyle w:val="NoSpacing"/>
+        <w:jc w:val="both"/>
+        <w:rPr>
+          <w:b/>
+          <w:b/>
+          <w:bCs/>
+        </w:rPr>
+      </w:pPr>
+      <w:r>
+        <w:rPr>
+          <w:b w:val="false"/>
+          <w:bCs w:val="false"/>
+        </w:rPr>
+        <w:t>PAR2025/Laboratorios/Lab01/TCPClient.java</w:t>
       </w:r>
     </w:p>
     <w:p>
@@ -1435,23 +1452,7 @@
       </w:pPr>
       <w:r>
         <w:rPr/>
-        <w:t>E</w:t>
-      </w:r>
-      <w:r>
-        <w:rPr/>
-        <w:t>l</w:t>
-      </w:r>
-      <w:r>
-        <w:rPr/>
-        <w:t xml:space="preserve"> código </w:t>
-      </w:r>
-      <w:r>
-        <w:rPr/>
-        <w:t>UDPServer</w:t>
-      </w:r>
-      <w:r>
-        <w:rPr/>
-        <w:t xml:space="preserve"> es un servidor UDP que escucha en el puerto </w:t>
+        <w:t xml:space="preserve">El código UDPServer es un servidor UDP que escucha en el puerto </w:t>
       </w:r>
       <w:r>
         <w:rPr>
@@ -1472,23 +1473,7 @@
       </w:pPr>
       <w:r>
         <w:rPr/>
-        <w:t>E</w:t>
-      </w:r>
-      <w:r>
-        <w:rPr/>
-        <w:t>l</w:t>
-      </w:r>
-      <w:r>
-        <w:rPr/>
-        <w:t xml:space="preserve"> código </w:t>
-      </w:r>
-      <w:r>
-        <w:rPr/>
-        <w:t>UDPClient</w:t>
-      </w:r>
-      <w:r>
-        <w:rPr/>
-        <w:t xml:space="preserve"> es un cliente UDP que se conecta a un servidor UDP en el puerto </w:t>
+        <w:t xml:space="preserve">El código UDPClient es un cliente UDP que se conecta a un servidor UDP en el puerto </w:t>
       </w:r>
       <w:r>
         <w:rPr>
@@ -1525,7 +1510,32 @@
           <w:b/>
           <w:bCs/>
         </w:rPr>
-        <w:t>Enlace al repositorio:</w:t>
+        <w:t xml:space="preserve">Enlace al repositorio: </w:t>
+      </w:r>
+      <w:r>
+        <w:rPr>
+          <w:b w:val="false"/>
+          <w:bCs w:val="false"/>
+        </w:rPr>
+        <w:t>PAR2025/Laboratorios/Lab01/UDPServer.java</w:t>
+      </w:r>
+    </w:p>
+    <w:p>
+      <w:pPr>
+        <w:pStyle w:val="NoSpacing"/>
+        <w:jc w:val="both"/>
+        <w:rPr>
+          <w:b/>
+          <w:b/>
+          <w:bCs/>
+        </w:rPr>
+      </w:pPr>
+      <w:r>
+        <w:rPr>
+          <w:b w:val="false"/>
+          <w:bCs w:val="false"/>
+        </w:rPr>
+        <w:t>PAR2025/Laboratorios/Lab01/UDPClient.java</w:t>
       </w:r>
     </w:p>
     <w:sectPr>
@@ -1551,7 +1561,7 @@
         <w:docPartGallery w:val="Page Numbers (Bottom of Page)"/>
         <w:docPartUnique w:val="true"/>
       </w:docPartObj>
-      <w:id w:val="1420515623"/>
+      <w:id w:val="225777295"/>
     </w:sdtPr>
     <w:sdtContent>
       <w:p>
@@ -1592,7 +1602,7 @@
             <w:sz w:val="20"/>
             <w:szCs w:val="20"/>
           </w:rPr>
-          <w:t>5</w:t>
+          <w:t>4</w:t>
         </w:r>
         <w:r>
           <w:rPr>
@@ -2188,6 +2198,7 @@
     <w:qFormat/>
     <w:pPr>
       <w:widowControl/>
+      <w:suppressAutoHyphens w:val="true"/>
       <w:bidi w:val="0"/>
       <w:spacing w:lineRule="auto" w:line="259" w:before="0" w:after="160"/>
       <w:jc w:val="left"/>
@@ -2356,6 +2367,7 @@
     <w:rsid w:val="005d5c8f"/>
     <w:pPr>
       <w:widowControl/>
+      <w:suppressAutoHyphens w:val="true"/>
       <w:bidi w:val="0"/>
       <w:spacing w:lineRule="auto" w:line="240" w:before="0" w:after="0"/>
       <w:jc w:val="left"/>

</xml_diff>